<commit_message>
updated gitignore to fix iofiles-manual handling
</commit_message>
<xml_diff>
--- a/scripts/filtering_pipeline_instructions_2.docx
+++ b/scripts/filtering_pipeline_instructions_2.docx
@@ -335,6 +335,25 @@
     </w:p>
     <w:p>
       <w:pPr>
+        <w:ind w:left="360"/>
+      </w:pPr>
+      <w:r>
+        <w:t xml:space="preserve">Or clone </w:t>
+      </w:r>
+      <w:hyperlink r:id="rId5" w:history="1">
+        <w:r>
+          <w:rPr>
+            <w:rStyle w:val="Hyperlink"/>
+          </w:rPr>
+          <w:t>https://github.com/JonathanHB/cryptic-pocket-filtering-3</w:t>
+        </w:r>
+      </w:hyperlink>
+      <w:r>
+        <w:t xml:space="preserve"> </w:t>
+      </w:r>
+    </w:p>
+    <w:p>
+      <w:pPr>
         <w:pStyle w:val="ListParagraph"/>
         <w:numPr>
           <w:ilvl w:val="0"/>
@@ -342,7 +361,10 @@
         </w:numPr>
       </w:pPr>
       <w:r>
-        <w:t>Remove the contents of</w:t>
+        <w:t>If copying files from the cluster, r</w:t>
+      </w:r>
+      <w:r>
+        <w:t>emove the contents of</w:t>
       </w:r>
       <w:r>
         <w:t>:</w:t>
@@ -416,7 +438,7 @@
       <w:r>
         <w:t xml:space="preserve"> contains the unzipped part A of MOAD from </w:t>
       </w:r>
-      <w:hyperlink r:id="rId5" w:history="1">
+      <w:hyperlink r:id="rId6" w:history="1">
         <w:r>
           <w:rPr>
             <w:rStyle w:val="Hyperlink"/>
@@ -498,6 +520,23 @@
       <w:pPr>
         <w:pStyle w:val="ListParagraph"/>
         <w:numPr>
+          <w:ilvl w:val="1"/>
+          <w:numId w:val="1"/>
+        </w:numPr>
+      </w:pPr>
+      <w:proofErr w:type="spellStart"/>
+      <w:r>
+        <w:t>iofiles-seqid</w:t>
+      </w:r>
+      <w:proofErr w:type="spellEnd"/>
+      <w:r>
+        <w:t>/</w:t>
+      </w:r>
+    </w:p>
+    <w:p>
+      <w:pPr>
+        <w:pStyle w:val="ListParagraph"/>
+        <w:numPr>
           <w:ilvl w:val="0"/>
           <w:numId w:val="1"/>
         </w:numPr>
@@ -601,6 +640,7 @@
         </w:numPr>
       </w:pPr>
       <w:r>
+        <w:lastRenderedPageBreak/>
         <w:t xml:space="preserve">Make sure the </w:t>
       </w:r>
       <w:r>
@@ -622,7 +662,6 @@
     </w:p>
     <w:p>
       <w:r>
-        <w:lastRenderedPageBreak/>
         <w:t xml:space="preserve">To run the filtering pipeline run the following in order (from the scripts directory). </w:t>
       </w:r>
       <w:r>
@@ -1107,17 +1146,8 @@
           <w:b/>
           <w:bCs/>
         </w:rPr>
-        <w:t>python sequence-identity-</w:t>
-      </w:r>
-      <w:proofErr w:type="spellStart"/>
-      <w:r>
-        <w:rPr>
-          <w:b/>
-          <w:bCs/>
-        </w:rPr>
-        <w:t>check.py</w:t>
-      </w:r>
-      <w:proofErr w:type="spellEnd"/>
+        <w:t>python sequence-identity-check.py</w:t>
+      </w:r>
     </w:p>
     <w:sectPr>
       <w:pgSz w:w="12240" w:h="15840"/>

</xml_diff>